<commit_message>
Repair Variables in view file specifications
</commit_message>
<xml_diff>
--- a/Class-Functions-Variables specifications/view/view.docx
+++ b/Class-Functions-Variables specifications/view/view.docx
@@ -790,14 +790,7 @@
                 <w:sz w:val="20"/>
                 <w:szCs w:val="20"/>
               </w:rPr>
-              <w:t>so-and-s</w:t>
-            </w:r>
-            <w:r>
-              <w:rPr>
-                <w:sz w:val="20"/>
-                <w:szCs w:val="20"/>
-              </w:rPr>
-              <w:t>o</w:t>
+              <w:t>soAndSo</w:t>
             </w:r>
           </w:p>
         </w:tc>
@@ -2427,14 +2420,7 @@
                 <w:sz w:val="20"/>
                 <w:szCs w:val="20"/>
               </w:rPr>
-              <w:t>Evento</w:t>
-            </w:r>
-            <w:r>
-              <w:rPr>
-                <w:sz w:val="20"/>
-                <w:szCs w:val="20"/>
-              </w:rPr>
-              <w:t>.php</w:t>
+              <w:t>Evento.php</w:t>
             </w:r>
           </w:p>
         </w:tc>
@@ -2517,14 +2503,7 @@
                 <w:sz w:val="20"/>
                 <w:szCs w:val="20"/>
               </w:rPr>
-              <w:t>Event</w:t>
-            </w:r>
-            <w:r>
-              <w:rPr>
-                <w:sz w:val="20"/>
-                <w:szCs w:val="20"/>
-              </w:rPr>
-              <w:t>.php</w:t>
+              <w:t>Event.php</w:t>
             </w:r>
           </w:p>
         </w:tc>
@@ -2728,14 +2707,7 @@
                 <w:sz w:val="20"/>
                 <w:szCs w:val="20"/>
               </w:rPr>
-              <w:t>Creates a “Evento</w:t>
-            </w:r>
-            <w:r>
-              <w:rPr>
-                <w:sz w:val="20"/>
-                <w:szCs w:val="20"/>
-              </w:rPr>
-              <w:t>.php” object</w:t>
+              <w:t>Creates a “Evento.php” object</w:t>
             </w:r>
           </w:p>
         </w:tc>
@@ -3018,14 +2990,7 @@
                 <w:sz w:val="20"/>
                 <w:szCs w:val="20"/>
               </w:rPr>
-              <w:t>Receives event’s</w:t>
-            </w:r>
-            <w:r>
-              <w:rPr>
-                <w:sz w:val="20"/>
-                <w:szCs w:val="20"/>
-              </w:rPr>
-              <w:t xml:space="preserve"> starting date</w:t>
+              <w:t>Receives event’s starting date</w:t>
             </w:r>
           </w:p>
         </w:tc>
@@ -3122,14 +3087,7 @@
                 <w:sz w:val="20"/>
                 <w:szCs w:val="20"/>
               </w:rPr>
-              <w:t>Receives event’s</w:t>
-            </w:r>
-            <w:r>
-              <w:rPr>
-                <w:sz w:val="20"/>
-                <w:szCs w:val="20"/>
-              </w:rPr>
-              <w:t xml:space="preserve"> ending date</w:t>
+              <w:t>Receives event’s ending date</w:t>
             </w:r>
           </w:p>
         </w:tc>
@@ -3323,14 +3281,7 @@
                 <w:sz w:val="20"/>
                 <w:szCs w:val="20"/>
               </w:rPr>
-              <w:t>Receives event’s</w:t>
-            </w:r>
-            <w:r>
-              <w:rPr>
-                <w:sz w:val="20"/>
-                <w:szCs w:val="20"/>
-              </w:rPr>
-              <w:t xml:space="preserve"> men price</w:t>
+              <w:t>Receives event’s men price</w:t>
             </w:r>
           </w:p>
         </w:tc>
@@ -3427,14 +3378,7 @@
                 <w:sz w:val="20"/>
                 <w:szCs w:val="20"/>
               </w:rPr>
-              <w:t xml:space="preserve">Receives event’s </w:t>
-            </w:r>
-            <w:r>
-              <w:rPr>
-                <w:sz w:val="20"/>
-                <w:szCs w:val="20"/>
-              </w:rPr>
-              <w:t>women price</w:t>
+              <w:t>Receives event’s women price</w:t>
             </w:r>
           </w:p>
         </w:tc>
@@ -3531,14 +3475,7 @@
                 <w:sz w:val="20"/>
                 <w:szCs w:val="20"/>
               </w:rPr>
-              <w:t xml:space="preserve">Receives event’s </w:t>
-            </w:r>
-            <w:r>
-              <w:rPr>
-                <w:sz w:val="20"/>
-                <w:szCs w:val="20"/>
-              </w:rPr>
-              <w:t>promoter</w:t>
+              <w:t>Receives event’s promoter</w:t>
             </w:r>
           </w:p>
         </w:tc>
@@ -3635,14 +3572,7 @@
                 <w:sz w:val="20"/>
                 <w:szCs w:val="20"/>
               </w:rPr>
-              <w:t xml:space="preserve">Receives event’s </w:t>
-            </w:r>
-            <w:r>
-              <w:rPr>
-                <w:sz w:val="20"/>
-                <w:szCs w:val="20"/>
-              </w:rPr>
-              <w:t>Facebook event page</w:t>
+              <w:t>Receives event’s Facebook event page</w:t>
             </w:r>
           </w:p>
         </w:tc>
@@ -3739,14 +3669,7 @@
                 <w:sz w:val="20"/>
                 <w:szCs w:val="20"/>
               </w:rPr>
-              <w:t xml:space="preserve">Receives event’s </w:t>
-            </w:r>
-            <w:r>
-              <w:rPr>
-                <w:sz w:val="20"/>
-                <w:szCs w:val="20"/>
-              </w:rPr>
-              <w:t>creation date</w:t>
+              <w:t>Receives event’s creation date</w:t>
             </w:r>
           </w:p>
         </w:tc>
@@ -3777,7 +3700,23 @@
                 <w:sz w:val="20"/>
                 <w:szCs w:val="20"/>
               </w:rPr>
-              <w:t>criationDate</w:t>
+              <w:t>cr</w:t>
+            </w:r>
+            <w:r>
+              <w:rPr>
+                <w:sz w:val="20"/>
+                <w:szCs w:val="20"/>
+              </w:rPr>
+              <w:t>e</w:t>
+            </w:r>
+            <w:bookmarkStart w:id="0" w:name="_GoBack"/>
+            <w:bookmarkEnd w:id="0"/>
+            <w:r>
+              <w:rPr>
+                <w:sz w:val="20"/>
+                <w:szCs w:val="20"/>
+              </w:rPr>
+              <w:t>ationDate</w:t>
             </w:r>
           </w:p>
         </w:tc>
@@ -3843,14 +3782,7 @@
                 <w:sz w:val="20"/>
                 <w:szCs w:val="20"/>
               </w:rPr>
-              <w:t xml:space="preserve">Receives event’s </w:t>
-            </w:r>
-            <w:r>
-              <w:rPr>
-                <w:sz w:val="20"/>
-                <w:szCs w:val="20"/>
-              </w:rPr>
-              <w:t>description</w:t>
+              <w:t>Receives event’s description</w:t>
             </w:r>
           </w:p>
         </w:tc>
@@ -3947,14 +3879,7 @@
                 <w:sz w:val="20"/>
                 <w:szCs w:val="20"/>
               </w:rPr>
-              <w:t xml:space="preserve">Receives event’s </w:t>
-            </w:r>
-            <w:r>
-              <w:rPr>
-                <w:sz w:val="20"/>
-                <w:szCs w:val="20"/>
-              </w:rPr>
-              <w:t>tickets lot</w:t>
+              <w:t>Receives event’s tickets lot</w:t>
             </w:r>
           </w:p>
         </w:tc>
@@ -4245,14 +4170,7 @@
                 <w:sz w:val="20"/>
                 <w:szCs w:val="20"/>
               </w:rPr>
-              <w:t xml:space="preserve">Receives event’s </w:t>
-            </w:r>
-            <w:r>
-              <w:rPr>
-                <w:sz w:val="20"/>
-                <w:szCs w:val="20"/>
-              </w:rPr>
-              <w:t>thumbnail</w:t>
+              <w:t>Receives event’s thumbnail</w:t>
             </w:r>
           </w:p>
         </w:tc>
@@ -4349,14 +4267,7 @@
                 <w:sz w:val="20"/>
                 <w:szCs w:val="20"/>
               </w:rPr>
-              <w:t xml:space="preserve">Receives event’s </w:t>
-            </w:r>
-            <w:r>
-              <w:rPr>
-                <w:sz w:val="20"/>
-                <w:szCs w:val="20"/>
-              </w:rPr>
-              <w:t>age recommendation</w:t>
+              <w:t>Receives event’s age recommendation</w:t>
             </w:r>
           </w:p>
         </w:tc>
@@ -4414,14 +4325,7 @@
           <w:b/>
           <w:bCs/>
         </w:rPr>
-        <w:t>editarPessoa</w:t>
-      </w:r>
-      <w:r>
-        <w:rPr>
-          <w:b/>
-          <w:bCs/>
-        </w:rPr>
-        <w:t>.php</w:t>
+        <w:t>editarPessoa.php</w:t>
       </w:r>
     </w:p>
     <w:p>
@@ -4622,14 +4526,7 @@
                 <w:sz w:val="20"/>
                 <w:szCs w:val="20"/>
               </w:rPr>
-              <w:t>Contains Person first name</w:t>
-            </w:r>
-            <w:r>
-              <w:rPr>
-                <w:sz w:val="20"/>
-                <w:szCs w:val="20"/>
-              </w:rPr>
-              <w:t xml:space="preserve"> value</w:t>
+              <w:t>Contains Person first name value</w:t>
             </w:r>
           </w:p>
         </w:tc>
@@ -4818,14 +4715,7 @@
                 <w:sz w:val="20"/>
                 <w:szCs w:val="20"/>
               </w:rPr>
-              <w:t>Contains Person email</w:t>
-            </w:r>
-            <w:r>
-              <w:rPr>
-                <w:sz w:val="20"/>
-                <w:szCs w:val="20"/>
-              </w:rPr>
-              <w:t xml:space="preserve"> value</w:t>
+              <w:t>Contains Person email value</w:t>
             </w:r>
           </w:p>
         </w:tc>
@@ -4919,21 +4809,7 @@
                 <w:sz w:val="20"/>
                 <w:szCs w:val="20"/>
               </w:rPr>
-              <w:t xml:space="preserve">Contains Person </w:t>
-            </w:r>
-            <w:r>
-              <w:rPr>
-                <w:sz w:val="20"/>
-                <w:szCs w:val="20"/>
-              </w:rPr>
-              <w:t>ID</w:t>
-            </w:r>
-            <w:r>
-              <w:rPr>
-                <w:sz w:val="20"/>
-                <w:szCs w:val="20"/>
-              </w:rPr>
-              <w:t xml:space="preserve"> value</w:t>
+              <w:t>Contains Person ID value</w:t>
             </w:r>
           </w:p>
         </w:tc>
@@ -5027,14 +4903,7 @@
                 <w:sz w:val="20"/>
                 <w:szCs w:val="20"/>
               </w:rPr>
-              <w:t xml:space="preserve">Contains Person </w:t>
-            </w:r>
-            <w:r>
-              <w:rPr>
-                <w:sz w:val="20"/>
-                <w:szCs w:val="20"/>
-              </w:rPr>
-              <w:t>phone number</w:t>
+              <w:t>Contains Person phone number</w:t>
             </w:r>
           </w:p>
         </w:tc>
@@ -5175,8 +5044,6 @@
           <w:bCs/>
         </w:rPr>
       </w:pPr>
-      <w:bookmarkStart w:id="0" w:name="_GoBack"/>
-      <w:bookmarkEnd w:id="0"/>
     </w:p>
     <w:sectPr>
       <w:pgSz w:w="11906" w:h="16838"/>

</xml_diff>

<commit_message>
Update variables specifications in editarPessoa.php
</commit_message>
<xml_diff>
--- a/Class-Functions-Variables specifications/view/view.docx
+++ b/Class-Functions-Variables specifications/view/view.docx
@@ -2427,14 +2427,7 @@
                 <w:sz w:val="20"/>
                 <w:szCs w:val="20"/>
               </w:rPr>
-              <w:t>Evento</w:t>
-            </w:r>
-            <w:r>
-              <w:rPr>
-                <w:sz w:val="20"/>
-                <w:szCs w:val="20"/>
-              </w:rPr>
-              <w:t>.php</w:t>
+              <w:t>Evento.php</w:t>
             </w:r>
           </w:p>
         </w:tc>
@@ -2517,14 +2510,7 @@
                 <w:sz w:val="20"/>
                 <w:szCs w:val="20"/>
               </w:rPr>
-              <w:t>Event</w:t>
-            </w:r>
-            <w:r>
-              <w:rPr>
-                <w:sz w:val="20"/>
-                <w:szCs w:val="20"/>
-              </w:rPr>
-              <w:t>.php</w:t>
+              <w:t>Event.php</w:t>
             </w:r>
           </w:p>
         </w:tc>
@@ -2728,14 +2714,7 @@
                 <w:sz w:val="20"/>
                 <w:szCs w:val="20"/>
               </w:rPr>
-              <w:t>Creates a “Evento</w:t>
-            </w:r>
-            <w:r>
-              <w:rPr>
-                <w:sz w:val="20"/>
-                <w:szCs w:val="20"/>
-              </w:rPr>
-              <w:t>.php” object</w:t>
+              <w:t>Creates a “Evento.php” object</w:t>
             </w:r>
           </w:p>
         </w:tc>
@@ -3018,14 +2997,7 @@
                 <w:sz w:val="20"/>
                 <w:szCs w:val="20"/>
               </w:rPr>
-              <w:t>Receives event’s</w:t>
-            </w:r>
-            <w:r>
-              <w:rPr>
-                <w:sz w:val="20"/>
-                <w:szCs w:val="20"/>
-              </w:rPr>
-              <w:t xml:space="preserve"> starting date</w:t>
+              <w:t>Receives event’s starting date</w:t>
             </w:r>
           </w:p>
         </w:tc>
@@ -3122,14 +3094,7 @@
                 <w:sz w:val="20"/>
                 <w:szCs w:val="20"/>
               </w:rPr>
-              <w:t>Receives event’s</w:t>
-            </w:r>
-            <w:r>
-              <w:rPr>
-                <w:sz w:val="20"/>
-                <w:szCs w:val="20"/>
-              </w:rPr>
-              <w:t xml:space="preserve"> ending date</w:t>
+              <w:t>Receives event’s ending date</w:t>
             </w:r>
           </w:p>
         </w:tc>
@@ -3323,14 +3288,7 @@
                 <w:sz w:val="20"/>
                 <w:szCs w:val="20"/>
               </w:rPr>
-              <w:t>Receives event’s</w:t>
-            </w:r>
-            <w:r>
-              <w:rPr>
-                <w:sz w:val="20"/>
-                <w:szCs w:val="20"/>
-              </w:rPr>
-              <w:t xml:space="preserve"> men price</w:t>
+              <w:t>Receives event’s men price</w:t>
             </w:r>
           </w:p>
         </w:tc>
@@ -3427,14 +3385,7 @@
                 <w:sz w:val="20"/>
                 <w:szCs w:val="20"/>
               </w:rPr>
-              <w:t xml:space="preserve">Receives event’s </w:t>
-            </w:r>
-            <w:r>
-              <w:rPr>
-                <w:sz w:val="20"/>
-                <w:szCs w:val="20"/>
-              </w:rPr>
-              <w:t>women price</w:t>
+              <w:t>Receives event’s women price</w:t>
             </w:r>
           </w:p>
         </w:tc>
@@ -3531,14 +3482,7 @@
                 <w:sz w:val="20"/>
                 <w:szCs w:val="20"/>
               </w:rPr>
-              <w:t xml:space="preserve">Receives event’s </w:t>
-            </w:r>
-            <w:r>
-              <w:rPr>
-                <w:sz w:val="20"/>
-                <w:szCs w:val="20"/>
-              </w:rPr>
-              <w:t>promoter</w:t>
+              <w:t>Receives event’s promoter</w:t>
             </w:r>
           </w:p>
         </w:tc>
@@ -3635,14 +3579,7 @@
                 <w:sz w:val="20"/>
                 <w:szCs w:val="20"/>
               </w:rPr>
-              <w:t xml:space="preserve">Receives event’s </w:t>
-            </w:r>
-            <w:r>
-              <w:rPr>
-                <w:sz w:val="20"/>
-                <w:szCs w:val="20"/>
-              </w:rPr>
-              <w:t>Facebook event page</w:t>
+              <w:t>Receives event’s Facebook event page</w:t>
             </w:r>
           </w:p>
         </w:tc>
@@ -3739,14 +3676,7 @@
                 <w:sz w:val="20"/>
                 <w:szCs w:val="20"/>
               </w:rPr>
-              <w:t xml:space="preserve">Receives event’s </w:t>
-            </w:r>
-            <w:r>
-              <w:rPr>
-                <w:sz w:val="20"/>
-                <w:szCs w:val="20"/>
-              </w:rPr>
-              <w:t>creation date</w:t>
+              <w:t>Receives event’s creation date</w:t>
             </w:r>
           </w:p>
         </w:tc>
@@ -3843,14 +3773,7 @@
                 <w:sz w:val="20"/>
                 <w:szCs w:val="20"/>
               </w:rPr>
-              <w:t xml:space="preserve">Receives event’s </w:t>
-            </w:r>
-            <w:r>
-              <w:rPr>
-                <w:sz w:val="20"/>
-                <w:szCs w:val="20"/>
-              </w:rPr>
-              <w:t>description</w:t>
+              <w:t>Receives event’s description</w:t>
             </w:r>
           </w:p>
         </w:tc>
@@ -3947,14 +3870,7 @@
                 <w:sz w:val="20"/>
                 <w:szCs w:val="20"/>
               </w:rPr>
-              <w:t xml:space="preserve">Receives event’s </w:t>
-            </w:r>
-            <w:r>
-              <w:rPr>
-                <w:sz w:val="20"/>
-                <w:szCs w:val="20"/>
-              </w:rPr>
-              <w:t>tickets lot</w:t>
+              <w:t>Receives event’s tickets lot</w:t>
             </w:r>
           </w:p>
         </w:tc>
@@ -4245,14 +4161,7 @@
                 <w:sz w:val="20"/>
                 <w:szCs w:val="20"/>
               </w:rPr>
-              <w:t xml:space="preserve">Receives event’s </w:t>
-            </w:r>
-            <w:r>
-              <w:rPr>
-                <w:sz w:val="20"/>
-                <w:szCs w:val="20"/>
-              </w:rPr>
-              <w:t>thumbnail</w:t>
+              <w:t>Receives event’s thumbnail</w:t>
             </w:r>
           </w:p>
         </w:tc>
@@ -4349,14 +4258,7 @@
                 <w:sz w:val="20"/>
                 <w:szCs w:val="20"/>
               </w:rPr>
-              <w:t xml:space="preserve">Receives event’s </w:t>
-            </w:r>
-            <w:r>
-              <w:rPr>
-                <w:sz w:val="20"/>
-                <w:szCs w:val="20"/>
-              </w:rPr>
-              <w:t>age recommendation</w:t>
+              <w:t>Receives event’s age recommendation</w:t>
             </w:r>
           </w:p>
         </w:tc>
@@ -4414,14 +4316,7 @@
           <w:b/>
           <w:bCs/>
         </w:rPr>
-        <w:t>editarPessoa</w:t>
-      </w:r>
-      <w:r>
-        <w:rPr>
-          <w:b/>
-          <w:bCs/>
-        </w:rPr>
-        <w:t>.php</w:t>
+        <w:t>editarPessoa.php</w:t>
       </w:r>
     </w:p>
     <w:p>
@@ -4622,14 +4517,7 @@
                 <w:sz w:val="20"/>
                 <w:szCs w:val="20"/>
               </w:rPr>
-              <w:t>Contains Person first name</w:t>
-            </w:r>
-            <w:r>
-              <w:rPr>
-                <w:sz w:val="20"/>
-                <w:szCs w:val="20"/>
-              </w:rPr>
-              <w:t xml:space="preserve"> value</w:t>
+              <w:t>Contains Person first name value</w:t>
             </w:r>
           </w:p>
         </w:tc>
@@ -4818,14 +4706,7 @@
                 <w:sz w:val="20"/>
                 <w:szCs w:val="20"/>
               </w:rPr>
-              <w:t>Contains Person email</w:t>
-            </w:r>
-            <w:r>
-              <w:rPr>
-                <w:sz w:val="20"/>
-                <w:szCs w:val="20"/>
-              </w:rPr>
-              <w:t xml:space="preserve"> value</w:t>
+              <w:t>Contains Person email value</w:t>
             </w:r>
           </w:p>
         </w:tc>
@@ -4919,21 +4800,7 @@
                 <w:sz w:val="20"/>
                 <w:szCs w:val="20"/>
               </w:rPr>
-              <w:t xml:space="preserve">Contains Person </w:t>
-            </w:r>
-            <w:r>
-              <w:rPr>
-                <w:sz w:val="20"/>
-                <w:szCs w:val="20"/>
-              </w:rPr>
-              <w:t>ID</w:t>
-            </w:r>
-            <w:r>
-              <w:rPr>
-                <w:sz w:val="20"/>
-                <w:szCs w:val="20"/>
-              </w:rPr>
-              <w:t xml:space="preserve"> value</w:t>
+              <w:t>Contains Person ID value</w:t>
             </w:r>
           </w:p>
         </w:tc>
@@ -5027,14 +4894,7 @@
                 <w:sz w:val="20"/>
                 <w:szCs w:val="20"/>
               </w:rPr>
-              <w:t xml:space="preserve">Contains Person </w:t>
-            </w:r>
-            <w:r>
-              <w:rPr>
-                <w:sz w:val="20"/>
-                <w:szCs w:val="20"/>
-              </w:rPr>
-              <w:t>phone number</w:t>
+              <w:t>Contains Person phone number</w:t>
             </w:r>
           </w:p>
         </w:tc>
@@ -5067,6 +4927,106 @@
               </w:rPr>
               <w:t>phoneNumber</w:t>
             </w:r>
+          </w:p>
+        </w:tc>
+      </w:tr>
+      <w:tr>
+        <w:trPr>
+          <w:trHeight w:val="219"/>
+        </w:trPr>
+        <w:tc>
+          <w:tcPr>
+            <w:tcW w:w="3058" w:type="dxa"/>
+            <w:tcBorders>
+              <w:top w:val="nil"/>
+              <w:left w:val="single" w:sz="2" w:space="0" w:color="000001"/>
+              <w:bottom w:val="single" w:sz="2" w:space="0" w:color="000001"/>
+              <w:right w:val="nil"/>
+            </w:tcBorders>
+            <w:shd w:val="clear" w:color="auto" w:fill="FFFFFF"/>
+            <w:tcMar>
+              <w:left w:w="48" w:type="dxa"/>
+            </w:tcMar>
+          </w:tcPr>
+          <w:p>
+            <w:pPr>
+              <w:rPr>
+                <w:sz w:val="20"/>
+                <w:szCs w:val="20"/>
+              </w:rPr>
+            </w:pPr>
+            <w:r>
+              <w:rPr>
+                <w:sz w:val="20"/>
+                <w:szCs w:val="20"/>
+              </w:rPr>
+              <w:t>sexo</w:t>
+            </w:r>
+          </w:p>
+        </w:tc>
+        <w:tc>
+          <w:tcPr>
+            <w:tcW w:w="3750" w:type="dxa"/>
+            <w:tcBorders>
+              <w:top w:val="nil"/>
+              <w:left w:val="single" w:sz="2" w:space="0" w:color="000001"/>
+              <w:bottom w:val="single" w:sz="2" w:space="0" w:color="000001"/>
+              <w:right w:val="nil"/>
+            </w:tcBorders>
+            <w:shd w:val="clear" w:color="auto" w:fill="FFFFFF"/>
+            <w:tcMar>
+              <w:left w:w="48" w:type="dxa"/>
+            </w:tcMar>
+          </w:tcPr>
+          <w:p>
+            <w:pPr>
+              <w:pStyle w:val="Contedodatabela"/>
+              <w:rPr>
+                <w:sz w:val="20"/>
+                <w:szCs w:val="20"/>
+              </w:rPr>
+            </w:pPr>
+            <w:r>
+              <w:rPr>
+                <w:sz w:val="20"/>
+                <w:szCs w:val="20"/>
+              </w:rPr>
+              <w:t>Contains Person gender</w:t>
+            </w:r>
+          </w:p>
+        </w:tc>
+        <w:tc>
+          <w:tcPr>
+            <w:tcW w:w="2838" w:type="dxa"/>
+            <w:tcBorders>
+              <w:top w:val="nil"/>
+              <w:left w:val="single" w:sz="2" w:space="0" w:color="000001"/>
+              <w:bottom w:val="single" w:sz="2" w:space="0" w:color="000001"/>
+              <w:right w:val="single" w:sz="2" w:space="0" w:color="000001"/>
+            </w:tcBorders>
+            <w:shd w:val="clear" w:color="auto" w:fill="FFFFFF"/>
+            <w:tcMar>
+              <w:left w:w="48" w:type="dxa"/>
+            </w:tcMar>
+          </w:tcPr>
+          <w:p>
+            <w:pPr>
+              <w:pStyle w:val="Contedodatabela"/>
+              <w:rPr>
+                <w:sz w:val="20"/>
+                <w:szCs w:val="20"/>
+                <w:u w:val="single"/>
+              </w:rPr>
+            </w:pPr>
+            <w:r>
+              <w:rPr>
+                <w:sz w:val="20"/>
+                <w:szCs w:val="20"/>
+              </w:rPr>
+              <w:t>gender</w:t>
+            </w:r>
+            <w:bookmarkStart w:id="0" w:name="_GoBack"/>
+            <w:bookmarkEnd w:id="0"/>
           </w:p>
         </w:tc>
       </w:tr>
@@ -5175,8 +5135,6 @@
           <w:bCs/>
         </w:rPr>
       </w:pPr>
-      <w:bookmarkStart w:id="0" w:name="_GoBack"/>
-      <w:bookmarkEnd w:id="0"/>
     </w:p>
     <w:sectPr>
       <w:pgSz w:w="11906" w:h="16838"/>

</xml_diff>